<commit_message>
feat: integrate AccidentCard schema and enhance accident data extraction in various components
</commit_message>
<xml_diff>
--- a/wzor-karta-wypadku.docx
+++ b/wzor-karta-wypadku.docx
@@ -158,47 +158,29 @@
         <w:rPr>
           <w:rtl w:val="0"/>
         </w:rPr>
-        <w:t xml:space="preserve">i nazwisko lub nazwa </w:t>
-      </w:r>
-      <w:r>
-        <w:rPr>
-          <w:rtl w:val="0"/>
-        </w:rPr>
-        <w:t>{imie_i_nazwisko_platnika}</w:t>
-      </w:r>
-    </w:p>
-    <w:p>
-      <w:pPr>
-        <w:pStyle w:val="Normal.0"/>
-      </w:pPr>
-      <w:r>
-        <w:rPr>
-          <w:rtl w:val="0"/>
-        </w:rPr>
-        <w:t>2. Adres siedziby</w:t>
-      </w:r>
-      <w:r>
-        <w:rPr>
-          <w:rtl w:val="0"/>
-        </w:rPr>
-        <w:t xml:space="preserve"> {adres_siedziby}</w:t>
-      </w:r>
-    </w:p>
-    <w:p>
-      <w:pPr>
-        <w:pStyle w:val="Normal.0"/>
-      </w:pPr>
-      <w:r>
-        <w:rPr>
-          <w:rtl w:val="0"/>
-        </w:rPr>
-        <w:t xml:space="preserve">3. NIP </w:t>
-      </w:r>
-      <w:r>
-        <w:rPr>
-          <w:rtl w:val="0"/>
-        </w:rPr>
-        <w:t xml:space="preserve">{nip} </w:t>
+        <w:t>i nazwisko lub nazwa {employer_name}</w:t>
+      </w:r>
+    </w:p>
+    <w:p>
+      <w:pPr>
+        <w:pStyle w:val="Normal.0"/>
+      </w:pPr>
+      <w:r>
+        <w:rPr>
+          <w:rtl w:val="0"/>
+        </w:rPr>
+        <w:t>2. Adres siedziby {hq_address}</w:t>
+      </w:r>
+    </w:p>
+    <w:p>
+      <w:pPr>
+        <w:pStyle w:val="Normal.0"/>
+      </w:pPr>
+      <w:r>
+        <w:rPr>
+          <w:rtl w:val="0"/>
+        </w:rPr>
+        <w:t xml:space="preserve">3. NIP {nip} </w:t>
       </w:r>
       <w:r>
         <w:rPr>
@@ -210,6 +192,7 @@
       <w:r>
         <w:rPr>
           <w:rtl w:val="0"/>
+          <w:lang w:val="nl-NL"/>
         </w:rPr>
         <w:t xml:space="preserve">{regon} </w:t>
       </w:r>
@@ -223,8 +206,9 @@
       <w:r>
         <w:rPr>
           <w:rtl w:val="0"/>
-        </w:rPr>
-        <w:t xml:space="preserve"> {pesel_platnika}</w:t>
+          <w:lang w:val="en-US"/>
+        </w:rPr>
+        <w:t xml:space="preserve"> {employer_pesel}</w:t>
       </w:r>
     </w:p>
     <w:p>
@@ -314,13 +298,7 @@
         <w:rPr>
           <w:rtl w:val="0"/>
         </w:rPr>
-        <w:t xml:space="preserve">i nazwisko poszkodowanego </w:t>
-      </w:r>
-      <w:r>
-        <w:rPr>
-          <w:rtl w:val="0"/>
-        </w:rPr>
-        <w:t>{imie_i_nazwisko}</w:t>
+        <w:t>i nazwisko poszkodowanego {injured_first_name} {injured_last_name}</w:t>
       </w:r>
     </w:p>
     <w:p>
@@ -337,6 +315,7 @@
       <w:r>
         <w:rPr>
           <w:rtl w:val="0"/>
+          <w:lang w:val="nl-NL"/>
         </w:rPr>
         <w:t xml:space="preserve"> {pesel}</w:t>
       </w:r>
@@ -382,41 +361,91 @@
         <w:rPr>
           <w:rtl w:val="0"/>
         </w:rPr>
-        <w:t xml:space="preserve">d osobisty lub paszport) ........................................................................................................................................................... rodzaj dokumentu                                                seria                                           numer </w:t>
-      </w:r>
-    </w:p>
-    <w:p>
-      <w:pPr>
-        <w:pStyle w:val="Normal.0"/>
-      </w:pPr>
-      <w:r>
-        <w:rPr>
-          <w:rtl w:val="0"/>
-        </w:rPr>
-        <w:t>3. Data i miejsce urodzenia</w:t>
-      </w:r>
-      <w:r>
-        <w:rPr>
-          <w:rtl w:val="0"/>
-        </w:rPr>
-        <w:t xml:space="preserve"> {data_urodzenia}, {miejsce_urodzenia}</w:t>
-      </w:r>
-    </w:p>
-    <w:p>
-      <w:pPr>
-        <w:pStyle w:val="Normal.0"/>
-      </w:pPr>
-      <w:r>
-        <w:rPr>
-          <w:rtl w:val="0"/>
-        </w:rPr>
-        <w:t xml:space="preserve">4. Adres zamieszkania </w:t>
-      </w:r>
-      <w:r>
-        <w:rPr>
-          <w:rtl w:val="0"/>
-        </w:rPr>
-        <w:t>{adres_zamieszkania}</w:t>
+        <w:t>d osobisty lub paszport){id_kind}</w:t>
+      </w:r>
+      <w:r>
+        <w:rPr>
+          <w:outline w:val="0"/>
+          <w:color w:val="ffffff"/>
+          <w:u w:color="ffffff"/>
+          <w:rtl w:val="0"/>
+          <w14:textFill>
+            <w14:solidFill>
+              <w14:srgbClr w14:val="FFFFFF"/>
+            </w14:solidFill>
+          </w14:textFill>
+        </w:rPr>
+        <w:t>…………………………………………………</w:t>
+      </w:r>
+      <w:r>
+        <w:rPr>
+          <w:rtl w:val="0"/>
+          <w:lang w:val="en-US"/>
+        </w:rPr>
+        <w:t>{id_series}</w:t>
+      </w:r>
+      <w:r>
+        <w:rPr>
+          <w:outline w:val="0"/>
+          <w:color w:val="ffffff"/>
+          <w:u w:color="ffffff"/>
+          <w:rtl w:val="0"/>
+          <w14:textFill>
+            <w14:solidFill>
+              <w14:srgbClr w14:val="FFFFFF"/>
+            </w14:solidFill>
+          </w14:textFill>
+        </w:rPr>
+        <w:t>………………………</w:t>
+      </w:r>
+      <w:r>
+        <w:rPr>
+          <w:rtl w:val="0"/>
+          <w:lang w:val="en-US"/>
+        </w:rPr>
+        <w:t>{id_number}</w:t>
+      </w:r>
+      <w:r>
+        <w:rPr>
+          <w:outline w:val="0"/>
+          <w:color w:val="ffffff"/>
+          <w:u w:color="ffffff"/>
+          <w:rtl w:val="0"/>
+          <w14:textFill>
+            <w14:solidFill>
+              <w14:srgbClr w14:val="FFFFFF"/>
+            </w14:solidFill>
+          </w14:textFill>
+        </w:rPr>
+        <w:t xml:space="preserve">……………………… </w:t>
+      </w:r>
+      <w:r>
+        <w:rPr>
+          <w:rtl w:val="0"/>
+        </w:rPr>
+        <w:t xml:space="preserve">rodzaj dokumentu                                                seria                                           numer </w:t>
+      </w:r>
+    </w:p>
+    <w:p>
+      <w:pPr>
+        <w:pStyle w:val="Normal.0"/>
+      </w:pPr>
+      <w:r>
+        <w:rPr>
+          <w:rtl w:val="0"/>
+        </w:rPr>
+        <w:t>3. Data i miejsce urodzenia {birth_date}, {birth_place}</w:t>
+      </w:r>
+    </w:p>
+    <w:p>
+      <w:pPr>
+        <w:pStyle w:val="Normal.0"/>
+      </w:pPr>
+      <w:r>
+        <w:rPr>
+          <w:rtl w:val="0"/>
+        </w:rPr>
+        <w:t>4. Adres zamieszkania {address}</w:t>
       </w:r>
     </w:p>
     <w:p>
@@ -561,7 +590,19 @@
         <w:rPr>
           <w:rtl w:val="0"/>
         </w:rPr>
-        <w:t xml:space="preserve">n. zm.)) ........................................................................................................................................................... ........................................................................................................................................................... </w:t>
+        <w:t>n. zm.))</w:t>
+      </w:r>
+    </w:p>
+    <w:p>
+      <w:pPr>
+        <w:pStyle w:val="Normal.0"/>
+      </w:pPr>
+      <w:r>
+        <w:rPr>
+          <w:rtl w:val="0"/>
+          <w:lang w:val="en-US"/>
+        </w:rPr>
+        <w:t>{insurence_title_code} {insurance_title description}</w:t>
       </w:r>
     </w:p>
     <w:p>
@@ -685,12 +726,16 @@
     <w:p>
       <w:pPr>
         <w:pStyle w:val="Normal.0"/>
-      </w:pPr>
-      <w:r>
-        <w:rPr>
-          <w:rtl w:val="0"/>
-        </w:rPr>
-        <w:t>1. Data zg</w:t>
+        <w:numPr>
+          <w:ilvl w:val="0"/>
+          <w:numId w:val="2"/>
+        </w:numPr>
+      </w:pPr>
+      <w:r>
+        <w:rPr>
+          <w:rtl w:val="0"/>
+        </w:rPr>
+        <w:t>Data zg</w:t>
       </w:r>
       <w:r>
         <w:rPr>
@@ -738,7 +783,45 @@
         <w:rPr>
           <w:rtl w:val="0"/>
         </w:rPr>
-        <w:t xml:space="preserve">cej wypadek ........................................................................................................................................................... ........................................................................................................................................................... </w:t>
+        <w:t xml:space="preserve">cej wypadek. </w:t>
+      </w:r>
+    </w:p>
+    <w:p>
+      <w:pPr>
+        <w:pStyle w:val="Normal.0"/>
+      </w:pPr>
+      <w:r>
+        <w:rPr>
+          <w:rtl w:val="0"/>
+          <w:lang w:val="es-ES_tradnl"/>
+        </w:rPr>
+        <w:t>{accident_date} {</w:t>
+      </w:r>
+      <w:r>
+        <w:rPr>
+          <w:rtl w:val="0"/>
+          <w:lang w:val="en-US"/>
+        </w:rPr>
+        <w:t>reporters_first_name</w:t>
+      </w:r>
+      <w:r>
+        <w:rPr>
+          <w:rtl w:val="0"/>
+        </w:rPr>
+        <w:t>} {</w:t>
+      </w:r>
+      <w:r>
+        <w:rPr>
+          <w:rtl w:val="0"/>
+          <w:lang w:val="de-DE"/>
+        </w:rPr>
+        <w:t>reporters_last_name</w:t>
+      </w:r>
+      <w:r>
+        <w:rPr>
+          <w:rtl w:val="0"/>
+        </w:rPr>
+        <w:t xml:space="preserve">} </w:t>
       </w:r>
     </w:p>
     <w:p>
@@ -773,7 +856,19 @@
         <w:rPr>
           <w:rtl w:val="0"/>
         </w:rPr>
-        <w:t xml:space="preserve">ci, przyczyn, czasu i miejsca wypadku, rodzaju i umiejscowienia urazu ........................................................................................................................................................... ........................................................................................................................................................... ........................................................................................................................................................... ........................................................................................................................................................... ........................................................................................................................................................... ........................................................................................................................................................... </w:t>
+        <w:t xml:space="preserve">ci, przyczyn, czasu i miejsca wypadku, rodzaju i umiejscowienia urazu </w:t>
+      </w:r>
+    </w:p>
+    <w:p>
+      <w:pPr>
+        <w:pStyle w:val="Normal.0"/>
+      </w:pPr>
+      <w:r>
+        <w:rPr>
+          <w:rtl w:val="0"/>
+          <w:lang w:val="en-US"/>
+        </w:rPr>
+        <w:t>{accident_description}</w:t>
       </w:r>
     </w:p>
     <w:p>
@@ -806,19 +901,99 @@
       <w:r>
         <w:rPr>
           <w:rtl w:val="0"/>
-        </w:rPr>
-        <w:t xml:space="preserve">1) ...................................................................................................................................................... </w:t>
-      </w:r>
-    </w:p>
-    <w:p>
-      <w:pPr>
-        <w:pStyle w:val="Normal.0"/>
-      </w:pPr>
-      <w:r>
-        <w:rPr>
-          <w:rtl w:val="0"/>
-        </w:rPr>
-        <w:t xml:space="preserve">2) ...................................................................................................................................................... </w:t>
+          <w:lang w:val="de-DE"/>
+        </w:rPr>
+        <w:t>1)      {</w:t>
+      </w:r>
+      <w:r>
+        <w:rPr>
+          <w:rtl w:val="0"/>
+          <w:lang w:val="en-US"/>
+        </w:rPr>
+        <w:t>witnesses</w:t>
+      </w:r>
+      <w:r>
+        <w:rPr>
+          <w:rtl w:val="0"/>
+          <w:lang w:val="en-US"/>
+        </w:rPr>
+        <w:t>_1_first_name} {</w:t>
+      </w:r>
+      <w:r>
+        <w:rPr>
+          <w:rtl w:val="0"/>
+          <w:lang w:val="en-US"/>
+        </w:rPr>
+        <w:t>witnesses</w:t>
+      </w:r>
+      <w:r>
+        <w:rPr>
+          <w:rtl w:val="0"/>
+          <w:lang w:val="de-DE"/>
+        </w:rPr>
+        <w:t>_1_last_name}</w:t>
+      </w:r>
+      <w:r>
+        <w:tab/>
+      </w:r>
+      <w:r>
+        <w:rPr>
+          <w:rtl w:val="0"/>
+          <w:lang w:val="en-US"/>
+        </w:rPr>
+        <w:tab/>
+        <w:t>{witnesses_1_address}</w:t>
+      </w:r>
+    </w:p>
+    <w:p>
+      <w:pPr>
+        <w:pStyle w:val="Normal.0"/>
+      </w:pPr>
+      <w:r>
+        <w:rPr>
+          <w:rtl w:val="0"/>
+          <w:lang w:val="de-DE"/>
+        </w:rPr>
+        <w:t>2)      {</w:t>
+      </w:r>
+      <w:r>
+        <w:rPr>
+          <w:rtl w:val="0"/>
+          <w:lang w:val="en-US"/>
+        </w:rPr>
+        <w:t>witnesses</w:t>
+      </w:r>
+      <w:r>
+        <w:rPr>
+          <w:rtl w:val="0"/>
+          <w:lang w:val="en-US"/>
+        </w:rPr>
+        <w:t>_2_first_name} {</w:t>
+      </w:r>
+      <w:r>
+        <w:rPr>
+          <w:rtl w:val="0"/>
+          <w:lang w:val="en-US"/>
+        </w:rPr>
+        <w:t>witnesses</w:t>
+      </w:r>
+      <w:r>
+        <w:rPr>
+          <w:rtl w:val="0"/>
+          <w:lang w:val="de-DE"/>
+        </w:rPr>
+        <w:t>_2_last_name}</w:t>
+      </w:r>
+      <w:r>
+        <w:tab/>
+      </w:r>
+      <w:r>
+        <w:rPr>
+          <w:rtl w:val="0"/>
+          <w:lang w:val="en-US"/>
+        </w:rPr>
+        <w:tab/>
+        <w:t>{witnesses_2_address}</w:t>
       </w:r>
     </w:p>
     <w:p>
@@ -1560,7 +1735,32 @@
         <w:rPr>
           <w:rtl w:val="0"/>
         </w:rPr>
-        <w:t xml:space="preserve">o tym fakcie) ........................................................................................................................................................... ........................................................................................................................................................... ........................................................................................................................................................... ........................................................................................................................................................... ........................................................................................................................................................... ........................................................................................................................................................... </w:t>
+        <w:t xml:space="preserve">o tym fakcie) </w:t>
+      </w:r>
+    </w:p>
+    <w:p>
+      <w:pPr>
+        <w:pStyle w:val="Normal.0"/>
+      </w:pPr>
+      <w:r>
+        <w:rPr>
+          <w:rtl w:val="0"/>
+        </w:rPr>
+        <w:t>{</w:t>
+      </w:r>
+      <w:r>
+        <w:rPr>
+          <w:rtl w:val="0"/>
+          <w:lang w:val="pt-PT"/>
+        </w:rPr>
+        <w:t>sobriety</w:t>
+      </w:r>
+      <w:r>
+        <w:rPr>
+          <w:rtl w:val="0"/>
+          <w:lang w:val="en-US"/>
+        </w:rPr>
+        <w:t>_description}</w:t>
       </w:r>
     </w:p>
     <w:p>
@@ -2028,6 +2228,259 @@
     <w:r/>
   </w:p>
 </w:hdr>
+</file>
+
+<file path=word/numbering.xml><?xml version="1.0" encoding="utf-8"?>
+<w:numbering xmlns:w="http://schemas.openxmlformats.org/wordprocessingml/2006/main" xmlns:wp="http://schemas.openxmlformats.org/drawingml/2006/wordprocessingDrawing" xmlns:w14="http://schemas.microsoft.com/office/word/2010/wordml" xmlns:r="http://schemas.openxmlformats.org/officeDocument/2006/relationships" xmlns:v="urn:schemas-microsoft-com:vml" xmlns:o="urn:schemas-microsoft-com:office:office">
+  <w:abstractNum w:abstractNumId="0">
+    <w:multiLevelType w:val="hybridMultilevel"/>
+    <w:numStyleLink w:val="Numbered"/>
+  </w:abstractNum>
+  <w:abstractNum w:abstractNumId="1">
+    <w:multiLevelType w:val="hybridMultilevel"/>
+    <w:styleLink w:val="Numbered"/>
+    <w:lvl w:ilvl="0">
+      <w:start w:val="1"/>
+      <w:numFmt w:val="decimal"/>
+      <w:suff w:val="tab"/>
+      <w:lvlText w:val="%1."/>
+      <w:lvlJc w:val="left"/>
+      <w:pPr>
+        <w:ind w:left="232" w:hanging="232"/>
+      </w:pPr>
+      <w:rPr>
+        <w:rFonts w:hAnsi="Arial Unicode MS"/>
+        <w:caps w:val="0"/>
+        <w:smallCaps w:val="0"/>
+        <w:strike w:val="0"/>
+        <w:dstrike w:val="0"/>
+        <w:outline w:val="0"/>
+        <w:emboss w:val="0"/>
+        <w:imprint w:val="0"/>
+        <w:spacing w:val="0"/>
+        <w:w w:val="100"/>
+        <w:kern w:val="0"/>
+        <w:position w:val="0"/>
+        <w:highlight w:val="none"/>
+        <w:vertAlign w:val="baseline"/>
+      </w:rPr>
+    </w:lvl>
+    <w:lvl w:ilvl="1">
+      <w:start w:val="1"/>
+      <w:numFmt w:val="decimal"/>
+      <w:suff w:val="tab"/>
+      <w:lvlText w:val="%2."/>
+      <w:lvlJc w:val="left"/>
+      <w:pPr>
+        <w:ind w:left="1032" w:hanging="232"/>
+      </w:pPr>
+      <w:rPr>
+        <w:rFonts w:hAnsi="Arial Unicode MS"/>
+        <w:caps w:val="0"/>
+        <w:smallCaps w:val="0"/>
+        <w:strike w:val="0"/>
+        <w:dstrike w:val="0"/>
+        <w:outline w:val="0"/>
+        <w:emboss w:val="0"/>
+        <w:imprint w:val="0"/>
+        <w:spacing w:val="0"/>
+        <w:w w:val="100"/>
+        <w:kern w:val="0"/>
+        <w:position w:val="0"/>
+        <w:highlight w:val="none"/>
+        <w:vertAlign w:val="baseline"/>
+      </w:rPr>
+    </w:lvl>
+    <w:lvl w:ilvl="2">
+      <w:start w:val="1"/>
+      <w:numFmt w:val="decimal"/>
+      <w:suff w:val="tab"/>
+      <w:lvlText w:val="%3."/>
+      <w:lvlJc w:val="left"/>
+      <w:pPr>
+        <w:ind w:left="1832" w:hanging="232"/>
+      </w:pPr>
+      <w:rPr>
+        <w:rFonts w:hAnsi="Arial Unicode MS"/>
+        <w:caps w:val="0"/>
+        <w:smallCaps w:val="0"/>
+        <w:strike w:val="0"/>
+        <w:dstrike w:val="0"/>
+        <w:outline w:val="0"/>
+        <w:emboss w:val="0"/>
+        <w:imprint w:val="0"/>
+        <w:spacing w:val="0"/>
+        <w:w w:val="100"/>
+        <w:kern w:val="0"/>
+        <w:position w:val="0"/>
+        <w:highlight w:val="none"/>
+        <w:vertAlign w:val="baseline"/>
+      </w:rPr>
+    </w:lvl>
+    <w:lvl w:ilvl="3">
+      <w:start w:val="1"/>
+      <w:numFmt w:val="decimal"/>
+      <w:suff w:val="tab"/>
+      <w:lvlText w:val="%4."/>
+      <w:lvlJc w:val="left"/>
+      <w:pPr>
+        <w:ind w:left="2632" w:hanging="232"/>
+      </w:pPr>
+      <w:rPr>
+        <w:rFonts w:hAnsi="Arial Unicode MS"/>
+        <w:caps w:val="0"/>
+        <w:smallCaps w:val="0"/>
+        <w:strike w:val="0"/>
+        <w:dstrike w:val="0"/>
+        <w:outline w:val="0"/>
+        <w:emboss w:val="0"/>
+        <w:imprint w:val="0"/>
+        <w:spacing w:val="0"/>
+        <w:w w:val="100"/>
+        <w:kern w:val="0"/>
+        <w:position w:val="0"/>
+        <w:highlight w:val="none"/>
+        <w:vertAlign w:val="baseline"/>
+      </w:rPr>
+    </w:lvl>
+    <w:lvl w:ilvl="4">
+      <w:start w:val="1"/>
+      <w:numFmt w:val="decimal"/>
+      <w:suff w:val="tab"/>
+      <w:lvlText w:val="%5."/>
+      <w:lvlJc w:val="left"/>
+      <w:pPr>
+        <w:ind w:left="3432" w:hanging="232"/>
+      </w:pPr>
+      <w:rPr>
+        <w:rFonts w:hAnsi="Arial Unicode MS"/>
+        <w:caps w:val="0"/>
+        <w:smallCaps w:val="0"/>
+        <w:strike w:val="0"/>
+        <w:dstrike w:val="0"/>
+        <w:outline w:val="0"/>
+        <w:emboss w:val="0"/>
+        <w:imprint w:val="0"/>
+        <w:spacing w:val="0"/>
+        <w:w w:val="100"/>
+        <w:kern w:val="0"/>
+        <w:position w:val="0"/>
+        <w:highlight w:val="none"/>
+        <w:vertAlign w:val="baseline"/>
+      </w:rPr>
+    </w:lvl>
+    <w:lvl w:ilvl="5">
+      <w:start w:val="1"/>
+      <w:numFmt w:val="decimal"/>
+      <w:suff w:val="tab"/>
+      <w:lvlText w:val="%6."/>
+      <w:lvlJc w:val="left"/>
+      <w:pPr>
+        <w:ind w:left="4232" w:hanging="232"/>
+      </w:pPr>
+      <w:rPr>
+        <w:rFonts w:hAnsi="Arial Unicode MS"/>
+        <w:caps w:val="0"/>
+        <w:smallCaps w:val="0"/>
+        <w:strike w:val="0"/>
+        <w:dstrike w:val="0"/>
+        <w:outline w:val="0"/>
+        <w:emboss w:val="0"/>
+        <w:imprint w:val="0"/>
+        <w:spacing w:val="0"/>
+        <w:w w:val="100"/>
+        <w:kern w:val="0"/>
+        <w:position w:val="0"/>
+        <w:highlight w:val="none"/>
+        <w:vertAlign w:val="baseline"/>
+      </w:rPr>
+    </w:lvl>
+    <w:lvl w:ilvl="6">
+      <w:start w:val="1"/>
+      <w:numFmt w:val="decimal"/>
+      <w:suff w:val="tab"/>
+      <w:lvlText w:val="%7."/>
+      <w:lvlJc w:val="left"/>
+      <w:pPr>
+        <w:ind w:left="5032" w:hanging="232"/>
+      </w:pPr>
+      <w:rPr>
+        <w:rFonts w:hAnsi="Arial Unicode MS"/>
+        <w:caps w:val="0"/>
+        <w:smallCaps w:val="0"/>
+        <w:strike w:val="0"/>
+        <w:dstrike w:val="0"/>
+        <w:outline w:val="0"/>
+        <w:emboss w:val="0"/>
+        <w:imprint w:val="0"/>
+        <w:spacing w:val="0"/>
+        <w:w w:val="100"/>
+        <w:kern w:val="0"/>
+        <w:position w:val="0"/>
+        <w:highlight w:val="none"/>
+        <w:vertAlign w:val="baseline"/>
+      </w:rPr>
+    </w:lvl>
+    <w:lvl w:ilvl="7">
+      <w:start w:val="1"/>
+      <w:numFmt w:val="decimal"/>
+      <w:suff w:val="tab"/>
+      <w:lvlText w:val="%8."/>
+      <w:lvlJc w:val="left"/>
+      <w:pPr>
+        <w:ind w:left="5832" w:hanging="232"/>
+      </w:pPr>
+      <w:rPr>
+        <w:rFonts w:hAnsi="Arial Unicode MS"/>
+        <w:caps w:val="0"/>
+        <w:smallCaps w:val="0"/>
+        <w:strike w:val="0"/>
+        <w:dstrike w:val="0"/>
+        <w:outline w:val="0"/>
+        <w:emboss w:val="0"/>
+        <w:imprint w:val="0"/>
+        <w:spacing w:val="0"/>
+        <w:w w:val="100"/>
+        <w:kern w:val="0"/>
+        <w:position w:val="0"/>
+        <w:highlight w:val="none"/>
+        <w:vertAlign w:val="baseline"/>
+      </w:rPr>
+    </w:lvl>
+    <w:lvl w:ilvl="8">
+      <w:start w:val="1"/>
+      <w:numFmt w:val="decimal"/>
+      <w:suff w:val="tab"/>
+      <w:lvlText w:val="%9."/>
+      <w:lvlJc w:val="left"/>
+      <w:pPr>
+        <w:ind w:left="6632" w:hanging="232"/>
+      </w:pPr>
+      <w:rPr>
+        <w:rFonts w:hAnsi="Arial Unicode MS"/>
+        <w:caps w:val="0"/>
+        <w:smallCaps w:val="0"/>
+        <w:strike w:val="0"/>
+        <w:dstrike w:val="0"/>
+        <w:outline w:val="0"/>
+        <w:emboss w:val="0"/>
+        <w:imprint w:val="0"/>
+        <w:spacing w:val="0"/>
+        <w:w w:val="100"/>
+        <w:kern w:val="0"/>
+        <w:position w:val="0"/>
+        <w:highlight w:val="none"/>
+        <w:vertAlign w:val="baseline"/>
+      </w:rPr>
+    </w:lvl>
+  </w:abstractNum>
+  <w:num w:numId="1">
+    <w:abstractNumId w:val="1"/>
+  </w:num>
+  <w:num w:numId="2">
+    <w:abstractNumId w:val="0"/>
+  </w:num>
+</w:numbering>
 </file>
 
 <file path=word/styles.xml><?xml version="1.0" encoding="utf-8"?>
@@ -2222,12 +2675,23 @@
       <w:u w:val="none" w:color="000000"/>
       <w:shd w:val="nil" w:color="auto" w:fill="auto"/>
       <w:vertAlign w:val="baseline"/>
+      <w14:textOutline>
+        <w14:noFill/>
+      </w14:textOutline>
       <w14:textFill>
         <w14:solidFill>
           <w14:srgbClr w14:val="000000"/>
         </w14:solidFill>
       </w14:textFill>
     </w:rPr>
+  </w:style>
+  <w:style w:type="numbering" w:styleId="Numbered">
+    <w:name w:val="Numbered"/>
+    <w:pPr>
+      <w:numPr>
+        <w:numId w:val="1"/>
+      </w:numPr>
+    </w:pPr>
   </w:style>
   <w:style w:type="paragraph" w:styleId="No Spacing">
     <w:name w:val="No Spacing"/>
@@ -2468,17 +2932,17 @@
         <a:solidFill>
           <a:srgbClr val="FFFFFF"/>
         </a:solidFill>
-        <a:ln w="12700" cap="flat">
+        <a:ln w="25400" cap="flat">
           <a:solidFill>
             <a:schemeClr val="accent1"/>
           </a:solidFill>
           <a:prstDash val="solid"/>
-          <a:miter lim="800000"/>
+          <a:round/>
         </a:ln>
         <a:effectLst/>
         <a:sp3d/>
       </a:spPr>
-      <a:bodyPr rot="0" spcFirstLastPara="1" vertOverflow="overflow" horzOverflow="overflow" vert="horz" wrap="square" lIns="45719" tIns="45719" rIns="45719" bIns="45719" numCol="1" spcCol="38100" rtlCol="0" anchor="ctr" upright="0">
+      <a:bodyPr rot="0" spcFirstLastPara="1" vertOverflow="overflow" horzOverflow="overflow" vert="horz" wrap="square" lIns="45718" tIns="45718" rIns="45718" bIns="45718" numCol="1" spcCol="38100" rtlCol="0" anchor="ctr" upright="0">
         <a:spAutoFit/>
       </a:bodyPr>
       <a:lstStyle>
@@ -2506,10 +2970,10 @@
             </a:solidFill>
             <a:effectLst/>
             <a:uFillTx/>
-            <a:latin typeface="Calibri"/>
-            <a:ea typeface="Calibri"/>
-            <a:cs typeface="Calibri"/>
-            <a:sym typeface="Calibri"/>
+            <a:latin typeface="+mn-lt"/>
+            <a:ea typeface="+mn-ea"/>
+            <a:cs typeface="+mn-cs"/>
+            <a:sym typeface="Helvetica Neue"/>
           </a:defRPr>
         </a:defPPr>
         <a:lvl1pPr marL="0" marR="0" indent="0" algn="l" defTabSz="914400" rtl="0" fontAlgn="auto" latinLnBrk="1" hangingPunct="0">
@@ -2757,12 +3221,12 @@
     <a:lnDef>
       <a:spPr>
         <a:noFill/>
-        <a:ln w="12700" cap="flat">
+        <a:ln w="25400" cap="flat">
           <a:solidFill>
             <a:schemeClr val="accent1"/>
           </a:solidFill>
           <a:prstDash val="solid"/>
-          <a:miter lim="800000"/>
+          <a:round/>
         </a:ln>
         <a:effectLst/>
         <a:sp3d/>
@@ -3049,7 +3513,7 @@
         <a:effectLst/>
         <a:sp3d/>
       </a:spPr>
-      <a:bodyPr rot="0" spcFirstLastPara="1" vertOverflow="overflow" horzOverflow="overflow" vert="horz" wrap="square" lIns="45719" tIns="45719" rIns="45719" bIns="45719" numCol="1" spcCol="38100" rtlCol="0" anchor="t" upright="0">
+      <a:bodyPr rot="0" spcFirstLastPara="1" vertOverflow="overflow" horzOverflow="overflow" vert="horz" wrap="square" lIns="45718" tIns="45718" rIns="45718" bIns="45718" numCol="1" spcCol="38100" rtlCol="0" anchor="t" upright="0">
         <a:spAutoFit/>
       </a:bodyPr>
       <a:lstStyle>
@@ -3077,10 +3541,10 @@
             </a:solidFill>
             <a:effectLst/>
             <a:uFillTx/>
-            <a:latin typeface="Calibri"/>
-            <a:ea typeface="Calibri"/>
-            <a:cs typeface="Calibri"/>
-            <a:sym typeface="Calibri"/>
+            <a:latin typeface="+mn-lt"/>
+            <a:ea typeface="+mn-ea"/>
+            <a:cs typeface="+mn-cs"/>
+            <a:sym typeface="Helvetica Neue"/>
           </a:defRPr>
         </a:defPPr>
         <a:lvl1pPr marL="0" marR="0" indent="0" algn="l" defTabSz="914400" rtl="0" fontAlgn="auto" latinLnBrk="1" hangingPunct="0">

</xml_diff>